<commit_message>
feat: update and upload to storage
</commit_message>
<xml_diff>
--- a/src/main/resources/templates/T0001.docx
+++ b/src/main/resources/templates/T0001.docx
@@ -3,175 +3,407 @@
 <w:document xmlns:wpc="http://schemas.microsoft.com/office/word/2010/wordprocessingCanvas" xmlns:cx="http://schemas.microsoft.com/office/drawing/2014/chartex" xmlns:cx1="http://schemas.microsoft.com/office/drawing/2015/9/8/chartex" xmlns:cx2="http://schemas.microsoft.com/office/drawing/2015/10/21/chartex" xmlns:cx3="http://schemas.microsoft.com/office/drawing/2016/5/9/chartex" xmlns:cx4="http://schemas.microsoft.com/office/drawing/2016/5/10/chartex" xmlns:cx5="http://schemas.microsoft.com/office/drawing/2016/5/11/chartex" xmlns:cx6="http://schemas.microsoft.com/office/drawing/2016/5/12/chartex" xmlns:cx7="http://schemas.microsoft.com/office/drawing/2016/5/13/chartex" xmlns:cx8="http://schemas.microsoft.com/office/drawing/2016/5/14/chartex" xmlns:mc="http://schemas.openxmlformats.org/markup-compatibility/2006" xmlns:aink="http://schemas.microsoft.com/office/drawing/2016/ink" xmlns:am3d="http://schemas.microsoft.com/office/drawing/2017/model3d" xmlns:o="urn:schemas-microsoft-com:office:office" xmlns:oel="http://schemas.microsoft.com/office/2019/extlst" xmlns:r="http://schemas.openxmlformats.org/officeDocument/2006/relationships" xmlns:m="http://schemas.openxmlformats.org/officeDocument/2006/math" xmlns:v="urn:schemas-microsoft-com:vml" xmlns:wp14="http://schemas.microsoft.com/office/word/2010/wordprocessingDrawing" xmlns:wp="http://schemas.openxmlformats.org/drawingml/2006/wordprocessingDrawing" xmlns:w10="urn:schemas-microsoft-com:office:word" xmlns:w="http://schemas.openxmlformats.org/wordprocessingml/2006/main" xmlns:w14="http://schemas.microsoft.com/office/word/2010/wordml" xmlns:w15="http://schemas.microsoft.com/office/word/2012/wordml" xmlns:w16cex="http://schemas.microsoft.com/office/word/2018/wordml/cex" xmlns:w16cid="http://schemas.microsoft.com/office/word/2016/wordml/cid" xmlns:w16="http://schemas.microsoft.com/office/word/2018/wordml" xmlns:w16du="http://schemas.microsoft.com/office/word/2023/wordml/word16du" xmlns:w16sdtdh="http://schemas.microsoft.com/office/word/2020/wordml/sdtdatahash" xmlns:w16sdtfl="http://schemas.microsoft.com/office/word/2024/wordml/sdtformatlock" xmlns:w16se="http://schemas.microsoft.com/office/word/2015/wordml/symex" xmlns:wpg="http://schemas.microsoft.com/office/word/2010/wordprocessingGroup" xmlns:wpi="http://schemas.microsoft.com/office/word/2010/wordprocessingInk" xmlns:wne="http://schemas.microsoft.com/office/word/2006/wordml" xmlns:wps="http://schemas.microsoft.com/office/word/2010/wordprocessingShape" mc:Ignorable="w14 w15 w16se w16cid w16 w16cex w16sdtdh w16sdtfl w16du wp14">
   <w:body>
     <w:p>
+      <w:pPr>
+        <w:rPr>
+          <w:sz w:val="32"/>
+          <w:szCs w:val="32"/>
+        </w:rPr>
+      </w:pPr>
       <w:r>
         <w:rPr>
           <w:b/>
           <w:bCs/>
+          <w:sz w:val="32"/>
+          <w:szCs w:val="32"/>
         </w:rPr>
         <w:t>William Shakespeare (1564-1616)</w:t>
       </w:r>
     </w:p>
     <w:p>
-      <w:r>
-        <w:t>William Shakespeare, nacido en Stratford-</w:t>
+      <w:pPr>
+        <w:rPr>
+          <w:sz w:val="32"/>
+          <w:szCs w:val="32"/>
+        </w:rPr>
+      </w:pPr>
+      <w:r>
+        <w:rPr>
+          <w:sz w:val="32"/>
+          <w:szCs w:val="32"/>
+        </w:rPr>
+        <w:t>{{NOMBRE-ARTISTICO}}</w:t>
+      </w:r>
+      <w:r>
+        <w:rPr>
+          <w:sz w:val="32"/>
+          <w:szCs w:val="32"/>
+        </w:rPr>
+        <w:t>, nacido en Stratford-</w:t>
       </w:r>
       <w:proofErr w:type="spellStart"/>
       <w:r>
+        <w:rPr>
+          <w:sz w:val="32"/>
+          <w:szCs w:val="32"/>
+        </w:rPr>
         <w:t>upon</w:t>
       </w:r>
       <w:proofErr w:type="spellEnd"/>
       <w:r>
+        <w:rPr>
+          <w:sz w:val="32"/>
+          <w:szCs w:val="32"/>
+        </w:rPr>
         <w:t>-Avon, Inglaterra, es considerado el dramaturgo y poeta más importante de la literatura en lengua inglesa. Su talento abarcó la escritura de obras de teatro, sonetos y poemas, dejando un legado que ha trascendido los siglos.</w:t>
       </w:r>
     </w:p>
     <w:p>
-      <w:r>
-        <w:t xml:space="preserve">Se cree que asistió a la escuela local, pero no hay registros de una educación universitaria. Se casó con Anne Hathaway en 1582 y tuvo tres hijos. Su carrera teatral floreció en Londres, donde escribió y actuó en numerosas obras. Fue socio de la compañía teatral Lord </w:t>
-      </w:r>
-      <w:proofErr w:type="spellStart"/>
-      <w:r>
-        <w:t>Chamberlain’s</w:t>
-      </w:r>
-      <w:proofErr w:type="spellEnd"/>
-      <w:r>
-        <w:t xml:space="preserve"> </w:t>
-      </w:r>
-      <w:proofErr w:type="spellStart"/>
-      <w:r>
-        <w:t>Men</w:t>
-      </w:r>
-      <w:proofErr w:type="spellEnd"/>
-      <w:r>
-        <w:t xml:space="preserve"> (luego llamada </w:t>
-      </w:r>
-      <w:proofErr w:type="spellStart"/>
-      <w:r>
-        <w:t>King's</w:t>
-      </w:r>
-      <w:proofErr w:type="spellEnd"/>
-      <w:r>
-        <w:t xml:space="preserve"> </w:t>
-      </w:r>
-      <w:proofErr w:type="spellStart"/>
-      <w:r>
-        <w:t>Men</w:t>
-      </w:r>
-      <w:proofErr w:type="spellEnd"/>
-      <w:r>
-        <w:t xml:space="preserve">), que representó muchas de sus piezas en el famoso </w:t>
-      </w:r>
-      <w:proofErr w:type="spellStart"/>
-      <w:r>
-        <w:t>Globe</w:t>
-      </w:r>
-      <w:proofErr w:type="spellEnd"/>
-      <w:r>
-        <w:t xml:space="preserve"> </w:t>
-      </w:r>
-      <w:proofErr w:type="spellStart"/>
-      <w:r>
-        <w:t>Theatre</w:t>
-      </w:r>
-      <w:proofErr w:type="spellEnd"/>
-      <w:r>
-        <w:t>.</w:t>
+      <w:pPr>
+        <w:rPr>
+          <w:sz w:val="32"/>
+          <w:szCs w:val="32"/>
+          <w:u w:val="single"/>
+        </w:rPr>
+      </w:pPr>
+      <w:r>
+        <w:rPr>
+          <w:sz w:val="32"/>
+          <w:szCs w:val="32"/>
+          <w:u w:val="single"/>
+        </w:rPr>
+        <w:t>{{PARRAFO-EXTRA}}</w:t>
       </w:r>
     </w:p>
     <w:p>
-      <w:r>
+      <w:pPr>
+        <w:rPr>
+          <w:sz w:val="32"/>
+          <w:szCs w:val="32"/>
+        </w:rPr>
+      </w:pPr>
+      <w:r>
+        <w:rPr>
+          <w:sz w:val="32"/>
+          <w:szCs w:val="32"/>
+        </w:rPr>
+        <w:t xml:space="preserve">Se cree que asistió a la escuela local, pero no hay registros de una educación universitaria. Se casó con Anne Hathaway en </w:t>
+      </w:r>
+      <w:r>
+        <w:rPr>
+          <w:sz w:val="32"/>
+          <w:szCs w:val="32"/>
+        </w:rPr>
+        <w:t>{{ANO-DE-CASADO}}</w:t>
+      </w:r>
+      <w:r>
+        <w:rPr>
+          <w:sz w:val="32"/>
+          <w:szCs w:val="32"/>
+        </w:rPr>
+        <w:t xml:space="preserve"> y tuvo tres hijos. Su carrera teatral floreció en Londres, donde escribió y actuó en numerosas obras. Fue socio de la compañía teatral Lord </w:t>
+      </w:r>
+      <w:proofErr w:type="spellStart"/>
+      <w:r>
+        <w:rPr>
+          <w:sz w:val="32"/>
+          <w:szCs w:val="32"/>
+        </w:rPr>
+        <w:t>Chamberlain’s</w:t>
+      </w:r>
+      <w:proofErr w:type="spellEnd"/>
+      <w:r>
+        <w:rPr>
+          <w:sz w:val="32"/>
+          <w:szCs w:val="32"/>
+        </w:rPr>
+        <w:t xml:space="preserve"> </w:t>
+      </w:r>
+      <w:proofErr w:type="spellStart"/>
+      <w:r>
+        <w:rPr>
+          <w:sz w:val="32"/>
+          <w:szCs w:val="32"/>
+        </w:rPr>
+        <w:t>Men</w:t>
+      </w:r>
+      <w:proofErr w:type="spellEnd"/>
+      <w:r>
+        <w:rPr>
+          <w:sz w:val="32"/>
+          <w:szCs w:val="32"/>
+        </w:rPr>
+        <w:t xml:space="preserve"> (luego llamada </w:t>
+      </w:r>
+      <w:proofErr w:type="spellStart"/>
+      <w:r>
+        <w:rPr>
+          <w:sz w:val="32"/>
+          <w:szCs w:val="32"/>
+        </w:rPr>
+        <w:t>King's</w:t>
+      </w:r>
+      <w:proofErr w:type="spellEnd"/>
+      <w:r>
+        <w:rPr>
+          <w:sz w:val="32"/>
+          <w:szCs w:val="32"/>
+        </w:rPr>
+        <w:t xml:space="preserve"> </w:t>
+      </w:r>
+      <w:proofErr w:type="spellStart"/>
+      <w:r>
+        <w:rPr>
+          <w:sz w:val="32"/>
+          <w:szCs w:val="32"/>
+        </w:rPr>
+        <w:t>Men</w:t>
+      </w:r>
+      <w:proofErr w:type="spellEnd"/>
+      <w:r>
+        <w:rPr>
+          <w:sz w:val="32"/>
+          <w:szCs w:val="32"/>
+        </w:rPr>
+        <w:t xml:space="preserve">), que representó muchas de sus piezas en el famoso </w:t>
+      </w:r>
+      <w:proofErr w:type="spellStart"/>
+      <w:r>
+        <w:rPr>
+          <w:sz w:val="32"/>
+          <w:szCs w:val="32"/>
+        </w:rPr>
+        <w:t>Globe</w:t>
+      </w:r>
+      <w:proofErr w:type="spellEnd"/>
+      <w:r>
+        <w:rPr>
+          <w:sz w:val="32"/>
+          <w:szCs w:val="32"/>
+        </w:rPr>
+        <w:t xml:space="preserve"> </w:t>
+      </w:r>
+      <w:proofErr w:type="spellStart"/>
+      <w:r>
+        <w:rPr>
+          <w:sz w:val="32"/>
+          <w:szCs w:val="32"/>
+        </w:rPr>
+        <w:t>Theatre</w:t>
+      </w:r>
+      <w:proofErr w:type="spellEnd"/>
+      <w:r>
+        <w:rPr>
+          <w:sz w:val="32"/>
+          <w:szCs w:val="32"/>
+        </w:rPr>
+        <w:t>.</w:t>
+      </w:r>
+    </w:p>
+    <w:p>
+      <w:pPr>
+        <w:rPr>
+          <w:sz w:val="32"/>
+          <w:szCs w:val="32"/>
+        </w:rPr>
+      </w:pPr>
+      <w:r>
+        <w:rPr>
+          <w:sz w:val="32"/>
+          <w:szCs w:val="32"/>
+        </w:rPr>
         <w:t xml:space="preserve">Su obra se divide en comedias, tragedias e historias. Entre sus tragedias más célebres están </w:t>
       </w:r>
       <w:r>
         <w:rPr>
           <w:i/>
           <w:iCs/>
+          <w:sz w:val="32"/>
+          <w:szCs w:val="32"/>
         </w:rPr>
         <w:t>Hamlet</w:t>
       </w:r>
       <w:r>
+        <w:rPr>
+          <w:sz w:val="32"/>
+          <w:szCs w:val="32"/>
+        </w:rPr>
         <w:t xml:space="preserve">, </w:t>
       </w:r>
       <w:r>
         <w:rPr>
           <w:i/>
           <w:iCs/>
+          <w:sz w:val="32"/>
+          <w:szCs w:val="32"/>
         </w:rPr>
         <w:t>Macbeth</w:t>
       </w:r>
       <w:r>
+        <w:rPr>
+          <w:sz w:val="32"/>
+          <w:szCs w:val="32"/>
+        </w:rPr>
         <w:t xml:space="preserve">, </w:t>
       </w:r>
       <w:r>
         <w:rPr>
           <w:i/>
           <w:iCs/>
+          <w:sz w:val="32"/>
+          <w:szCs w:val="32"/>
         </w:rPr>
         <w:t>Otelo</w:t>
       </w:r>
       <w:r>
+        <w:rPr>
+          <w:sz w:val="32"/>
+          <w:szCs w:val="32"/>
+        </w:rPr>
         <w:t xml:space="preserve"> y </w:t>
       </w:r>
       <w:r>
         <w:rPr>
           <w:i/>
           <w:iCs/>
+          <w:sz w:val="32"/>
+          <w:szCs w:val="32"/>
         </w:rPr>
         <w:t>Romeo y Julieta</w:t>
       </w:r>
       <w:r>
+        <w:rPr>
+          <w:sz w:val="32"/>
+          <w:szCs w:val="32"/>
+        </w:rPr>
         <w:t xml:space="preserve">. En sus comedias, como </w:t>
       </w:r>
       <w:r>
         <w:rPr>
           <w:i/>
           <w:iCs/>
+          <w:sz w:val="32"/>
+          <w:szCs w:val="32"/>
         </w:rPr>
         <w:t>Sueño de una noche de verano</w:t>
       </w:r>
       <w:r>
+        <w:rPr>
+          <w:sz w:val="32"/>
+          <w:szCs w:val="32"/>
+        </w:rPr>
         <w:t xml:space="preserve"> y </w:t>
       </w:r>
       <w:r>
         <w:rPr>
           <w:i/>
           <w:iCs/>
+          <w:sz w:val="32"/>
+          <w:szCs w:val="32"/>
         </w:rPr>
         <w:t>Mucho ruido y pocas nueces</w:t>
       </w:r>
       <w:r>
+        <w:rPr>
+          <w:sz w:val="32"/>
+          <w:szCs w:val="32"/>
+        </w:rPr>
         <w:t xml:space="preserve">, demostró una aguda comprensión de la naturaleza humana. También escribió dramas históricos como </w:t>
       </w:r>
       <w:r>
         <w:rPr>
           <w:i/>
           <w:iCs/>
+          <w:sz w:val="32"/>
+          <w:szCs w:val="32"/>
         </w:rPr>
         <w:t>Enrique V</w:t>
       </w:r>
       <w:r>
+        <w:rPr>
+          <w:sz w:val="32"/>
+          <w:szCs w:val="32"/>
+        </w:rPr>
         <w:t xml:space="preserve"> y </w:t>
       </w:r>
       <w:r>
         <w:rPr>
           <w:i/>
           <w:iCs/>
+          <w:sz w:val="32"/>
+          <w:szCs w:val="32"/>
         </w:rPr>
         <w:t>Ricardo III</w:t>
       </w:r>
       <w:r>
+        <w:rPr>
+          <w:sz w:val="32"/>
+          <w:szCs w:val="32"/>
+        </w:rPr>
         <w:t>.</w:t>
       </w:r>
     </w:p>
     <w:p>
-      <w:r>
-        <w:t>Su lenguaje innovador, el desarrollo profundo de los personajes y la exploración de temas universales como el amor, la ambición y el destino lo han convertido en una figura atemporal. Murió en 1616 en su ciudad natal, dejando un impacto imborrable en la literatura y el teatro.</w:t>
+      <w:pPr>
+        <w:rPr>
+          <w:sz w:val="32"/>
+          <w:szCs w:val="32"/>
+        </w:rPr>
+      </w:pPr>
+      <w:r>
+        <w:rPr>
+          <w:sz w:val="32"/>
+          <w:szCs w:val="32"/>
+        </w:rPr>
+        <w:t xml:space="preserve">Su lenguaje innovador, el desarrollo profundo de los personajes y la exploración de temas universales como el amor, la ambición y el destino lo han convertido en una figura atemporal. Murió en </w:t>
+      </w:r>
+      <w:r>
+        <w:rPr>
+          <w:b/>
+          <w:bCs/>
+          <w:sz w:val="32"/>
+          <w:szCs w:val="32"/>
+        </w:rPr>
+        <w:t>{{A</w:t>
+      </w:r>
+      <w:r>
+        <w:rPr>
+          <w:b/>
+          <w:bCs/>
+          <w:sz w:val="32"/>
+          <w:szCs w:val="32"/>
+        </w:rPr>
+        <w:t>N</w:t>
+      </w:r>
+      <w:r>
+        <w:rPr>
+          <w:b/>
+          <w:bCs/>
+          <w:sz w:val="32"/>
+          <w:szCs w:val="32"/>
+        </w:rPr>
+        <w:t>O-DE-FALLECIDO}}</w:t>
+      </w:r>
+      <w:r>
+        <w:rPr>
+          <w:sz w:val="32"/>
+          <w:szCs w:val="32"/>
+        </w:rPr>
+        <w:t xml:space="preserve"> en su ciudad natal, dejando un impacto imborrable en la literatura y el teatro.</w:t>
       </w:r>
     </w:p>
     <w:p>
+      <w:pPr>
+        <w:rPr>
+          <w:sz w:val="32"/>
+          <w:szCs w:val="32"/>
+        </w:rPr>
+      </w:pPr>
       <w:r>
         <w:rPr>
           <w:b/>
           <w:bCs/>
+          <w:sz w:val="32"/>
+          <w:szCs w:val="32"/>
         </w:rPr>
         <w:t>Leído por {{</w:t>
       </w:r>
@@ -179,6 +411,8 @@
         <w:rPr>
           <w:b/>
           <w:bCs/>
+          <w:sz w:val="32"/>
+          <w:szCs w:val="32"/>
         </w:rPr>
         <w:t>NOMBRE</w:t>
       </w:r>
@@ -186,6 +420,8 @@
         <w:rPr>
           <w:b/>
           <w:bCs/>
+          <w:sz w:val="32"/>
+          <w:szCs w:val="32"/>
         </w:rPr>
         <w:t>}}</w:t>
       </w:r>
@@ -804,6 +1040,7 @@
   <w:style w:type="character" w:default="1" w:styleId="Fuentedeprrafopredeter">
     <w:name w:val="Default Paragraph Font"/>
     <w:uiPriority w:val="1"/>
+    <w:semiHidden/>
     <w:unhideWhenUsed/>
   </w:style>
   <w:style w:type="table" w:default="1" w:styleId="Tablanormal">

</xml_diff>